<commit_message>
Update V1.9.1 [2021-09-04] เป้าหมายบทบาท.docx
</commit_message>
<xml_diff>
--- a/Goal/V1.9.1 [2021-09-04] เป้าหมายบทบาท.docx
+++ b/Goal/V1.9.1 [2021-09-04] เป้าหมายบทบาท.docx
@@ -826,6 +826,93 @@
       </w:r>
       <w:r>
         <w:rPr>
+          <w:rFonts w:hint="cs"/>
+          <w:cs/>
+        </w:rPr>
+        <w:t xml:space="preserve">ในวงรอบที่ </w:t>
+      </w:r>
+      <w:r>
+        <w:t xml:space="preserve">1 </w:t>
+      </w:r>
+      <w:r>
+        <w:rPr>
+          <w:rFonts w:hint="cs"/>
+          <w:cs/>
+        </w:rPr>
+        <w:t>ทีมมีการประเมิน</w:t>
+      </w:r>
+      <w:r>
+        <w:rPr>
+          <w:rFonts w:hint="cs"/>
+          <w:cs/>
+        </w:rPr>
+        <w:t>การบริหารจัดการให้บรรลุเป้าหมายทีมของหัวหน้าทีมโดยอิงจากเอกสารเป้าหมายทีม ซึ่งเป้าหมายในด้านการพัฒนาทักษะการทำงาน และสร้างงานมีคุณภาพ</w:t>
+      </w:r>
+      <w:r>
+        <w:rPr>
+          <w:rFonts w:hint="cs"/>
+          <w:cs/>
+        </w:rPr>
+        <w:t>ได้</w:t>
+      </w:r>
+      <w:r>
+        <w:rPr>
+          <w:rFonts w:eastAsia="Times New Roman" w:hint="cs"/>
+          <w:color w:val="000000"/>
+          <w:cs/>
+        </w:rPr>
+        <w:t>ผลรวมของค่าเฉลี่ยของข้อบกพร่องที่พบในเอกสาร โค้ด และเอกสารการออกแบบ</w:t>
+      </w:r>
+      <w:r>
+        <w:rPr>
+          <w:rFonts w:hint="cs"/>
+          <w:cs/>
+        </w:rPr>
+        <w:t xml:space="preserve"> เท่ากับ 4.715</w:t>
+      </w:r>
+      <w:r>
+        <w:rPr>
+          <w:rFonts w:hint="cs"/>
+          <w:cs/>
+        </w:rPr>
+        <w:t xml:space="preserve"> จึงอยู่ในระดับที่ 5 และเป้าหมายด้านการมีวินัยในการจัดการเวลา เพื่อสร้างผลงานที่มีคุณภาพ</w:t>
+      </w:r>
+      <w:r>
+        <w:rPr>
+          <w:rFonts w:hint="cs"/>
+          <w:cs/>
+        </w:rPr>
+        <w:t xml:space="preserve">ได้ร้อยละของงานที่ส่งภายในวันกำหนดส่ง และผ่านการตรวจสอบจากฝ่ายคุณภาพ </w:t>
+      </w:r>
+      <w:r>
+        <w:t xml:space="preserve">(QA) </w:t>
+      </w:r>
+      <w:r>
+        <w:rPr>
+          <w:rFonts w:hint="cs"/>
+          <w:cs/>
+        </w:rPr>
+        <w:t xml:space="preserve">ในวงรอบที่ </w:t>
+      </w:r>
+      <w:r>
+        <w:t>1</w:t>
+      </w:r>
+      <w:r>
+        <w:rPr>
+          <w:rFonts w:hint="cs"/>
+          <w:cs/>
+        </w:rPr>
+        <w:t xml:space="preserve"> อยู่ที่ร้อยละ 92.869</w:t>
+      </w:r>
+      <w:r>
+        <w:rPr>
+          <w:rFonts w:hint="cs"/>
+          <w:cs/>
+        </w:rPr>
+        <w:t xml:space="preserve"> จึงอยู่ในระดับที่ 5 ดังนั้นการนับจำนวนเป้าหมายทีมที่สำเร็จตามเกณฑ์ที่กำหนดไว้ในเป้าหมายทีมเพื่อประเมินการบริหารจัดการทีมของหัวห้าทีม คือ นายวิรัตน์ สากร จึงอยู่ในระดับที่ 5</w:t>
+      </w:r>
+      <w:r>
+        <w:rPr>
           <w:b/>
           <w:bCs/>
           <w:cs/>
@@ -1638,7 +1725,6 @@
       <w:pPr>
         <w:jc w:val="thaiDistribute"/>
         <w:rPr>
-          <w:rFonts w:hint="cs"/>
           <w:cs/>
         </w:rPr>
       </w:pPr>
@@ -3100,7 +3186,6 @@
       <w:pPr>
         <w:jc w:val="thaiDistribute"/>
         <w:rPr>
-          <w:rFonts w:hint="cs"/>
           <w:cs/>
         </w:rPr>
       </w:pPr>
@@ -3744,7 +3829,23 @@
           <w:rFonts w:hint="cs"/>
           <w:cs/>
         </w:rPr>
-        <w:t xml:space="preserve">อ้างอิงจากคู่มือมาตรฐานเอกสารโครงการ มาตรฐานการควบคุมเวอร์ชันเอกสาร และคู่มือมาตรฐานการพัฒนาซอฟต์แวร์ </w:t>
+        <w:t>อ้างอิงจากคู่มือมาตรฐานเอกสารโครงการ มาตรฐานการควบคุม</w:t>
+      </w:r>
+      <w:proofErr w:type="spellStart"/>
+      <w:r>
+        <w:rPr>
+          <w:rFonts w:hint="cs"/>
+          <w:cs/>
+        </w:rPr>
+        <w:t>เวอร์ชัน</w:t>
+      </w:r>
+      <w:proofErr w:type="spellEnd"/>
+      <w:r>
+        <w:rPr>
+          <w:rFonts w:hint="cs"/>
+          <w:cs/>
+        </w:rPr>
+        <w:t xml:space="preserve">เอกสาร และคู่มือมาตรฐานการพัฒนาซอฟต์แวร์ </w:t>
       </w:r>
       <w:r>
         <w:rPr>
@@ -3881,14 +3982,7 @@
           <w:rFonts w:hint="cs"/>
           <w:cs/>
         </w:rPr>
-        <w:t>ทีมมีการประเมินจำนวนเฉลี่ยของ</w:t>
-      </w:r>
-      <w:r>
-        <w:rPr>
-          <w:rFonts w:hint="cs"/>
-          <w:cs/>
-        </w:rPr>
-        <w:t xml:space="preserve">ข้อบกพร่องที่ตรวจพบในเอกสาร และเอกสารออกแบบ โดยอิงจากเอกสารต่าง ๆ ดังนี้ เอกสารกำกับความต้องการของซอฟต์แวร์ , </w:t>
+        <w:t xml:space="preserve">ทีมมีการประเมินจำนวนเฉลี่ยของข้อบกพร่องที่ตรวจพบในเอกสาร และเอกสารออกแบบ โดยอิงจากเอกสารต่าง ๆ ดังนี้ เอกสารกำกับความต้องการของซอฟต์แวร์ , </w:t>
       </w:r>
       <w:r>
         <w:rPr>
@@ -4149,7 +4243,6 @@
       <w:pPr>
         <w:jc w:val="thaiDistribute"/>
         <w:rPr>
-          <w:rFonts w:hint="cs"/>
           <w:cs/>
         </w:rPr>
       </w:pPr>
@@ -4170,7 +4263,15 @@
         <w:t xml:space="preserve">แผนกลยุทธการพัฒนา </w:t>
       </w:r>
       <w:r>
-        <w:t>, Burndown &amp; Valocity sprint</w:t>
+        <w:t xml:space="preserve">, Burndown &amp; </w:t>
+      </w:r>
+      <w:proofErr w:type="spellStart"/>
+      <w:r>
+        <w:t>Valocity</w:t>
+      </w:r>
+      <w:proofErr w:type="spellEnd"/>
+      <w:r>
+        <w:t xml:space="preserve"> sprint</w:t>
       </w:r>
       <w:r>
         <w:rPr>
@@ -4179,7 +4280,15 @@
         <w:t xml:space="preserve">1-6 </w:t>
       </w:r>
       <w:r>
-        <w:t>, Burndown &amp; Valocity sprint</w:t>
+        <w:t xml:space="preserve">, Burndown &amp; </w:t>
+      </w:r>
+      <w:proofErr w:type="spellStart"/>
+      <w:r>
+        <w:t>Valocity</w:t>
+      </w:r>
+      <w:proofErr w:type="spellEnd"/>
+      <w:r>
+        <w:t xml:space="preserve"> sprint</w:t>
       </w:r>
       <w:r>
         <w:rPr>
@@ -4188,7 +4297,15 @@
         <w:t xml:space="preserve">1-7 </w:t>
       </w:r>
       <w:r>
-        <w:t>, Burndown &amp; Valocity sprint</w:t>
+        <w:t xml:space="preserve">, Burndown &amp; </w:t>
+      </w:r>
+      <w:proofErr w:type="spellStart"/>
+      <w:r>
+        <w:t>Valocity</w:t>
+      </w:r>
+      <w:proofErr w:type="spellEnd"/>
+      <w:r>
+        <w:t xml:space="preserve"> sprint</w:t>
       </w:r>
       <w:r>
         <w:rPr>
@@ -4211,7 +4328,15 @@
         <w:t xml:space="preserve">และเอกสารการออกแบบ ประกอบไปด้วย </w:t>
       </w:r>
       <w:r>
-        <w:t>Mockup(Portotype) , Use case Diagram ,Use case Description , State Machin Diagram , Sequence Diagram , ER Diagram , Class Diagram , Activity Diagram , Data Dictionary</w:t>
+        <w:t>Mockup(</w:t>
+      </w:r>
+      <w:proofErr w:type="spellStart"/>
+      <w:r>
+        <w:t>Portotype</w:t>
+      </w:r>
+      <w:proofErr w:type="spellEnd"/>
+      <w:r>
+        <w:t>) , Use case Diagram ,Use case Description , State Machin Diagram , Sequence Diagram , ER Diagram , Class Diagram , Activity Diagram , Data Dictionary</w:t>
       </w:r>
       <w:r>
         <w:t xml:space="preserve"> </w:t>
@@ -5314,7 +5439,39 @@
           <w:rFonts w:hint="cs"/>
           <w:cs/>
         </w:rPr>
-        <w:t xml:space="preserve">อนายธนาธิป บุญเนตร และนายกิตติพศ รุ่งเรือง </w:t>
+        <w:t>อนายธนา</w:t>
+      </w:r>
+      <w:proofErr w:type="spellStart"/>
+      <w:r>
+        <w:rPr>
+          <w:rFonts w:hint="cs"/>
+          <w:cs/>
+        </w:rPr>
+        <w:t>ธิป</w:t>
+      </w:r>
+      <w:proofErr w:type="spellEnd"/>
+      <w:r>
+        <w:rPr>
+          <w:rFonts w:hint="cs"/>
+          <w:cs/>
+        </w:rPr>
+        <w:t xml:space="preserve"> บุญเนตร และนายกิตติ</w:t>
+      </w:r>
+      <w:proofErr w:type="spellStart"/>
+      <w:r>
+        <w:rPr>
+          <w:rFonts w:hint="cs"/>
+          <w:cs/>
+        </w:rPr>
+        <w:t>พศ</w:t>
+      </w:r>
+      <w:proofErr w:type="spellEnd"/>
+      <w:r>
+        <w:rPr>
+          <w:rFonts w:hint="cs"/>
+          <w:cs/>
+        </w:rPr>
+        <w:t xml:space="preserve"> รุ่งเรือง </w:t>
       </w:r>
       <w:r>
         <w:rPr>

</xml_diff>